<commit_message>
update note for READING
</commit_message>
<xml_diff>
--- a/GRAMMAR.docx
+++ b/GRAMMAR.docx
@@ -1,6 +1,6 @@
 
 <file path=word/document.xml><?xml version="1.0" encoding="utf-8"?>
-<w:document xmlns:wpc="http://schemas.microsoft.com/office/word/2010/wordprocessingCanvas" xmlns:cx="http://schemas.microsoft.com/office/drawing/2014/chartex" xmlns:cx1="http://schemas.microsoft.com/office/drawing/2015/9/8/chartex" xmlns:cx2="http://schemas.microsoft.com/office/drawing/2015/10/21/chartex" xmlns:cx3="http://schemas.microsoft.com/office/drawing/2016/5/9/chartex" xmlns:cx4="http://schemas.microsoft.com/office/drawing/2016/5/10/chartex" xmlns:cx5="http://schemas.microsoft.com/office/drawing/2016/5/11/chartex" xmlns:cx6="http://schemas.microsoft.com/office/drawing/2016/5/12/chartex" xmlns:cx7="http://schemas.microsoft.com/office/drawing/2016/5/13/chartex" xmlns:cx8="http://schemas.microsoft.com/office/drawing/2016/5/14/chartex" xmlns:mc="http://schemas.openxmlformats.org/markup-compatibility/2006" xmlns:aink="http://schemas.microsoft.com/office/drawing/2016/ink" xmlns:am3d="http://schemas.microsoft.com/office/drawing/2017/model3d" xmlns:o="urn:schemas-microsoft-com:office:office" xmlns:oel="http://schemas.microsoft.com/office/2019/extlst" xmlns:r="http://schemas.openxmlformats.org/officeDocument/2006/relationships" xmlns:m="http://schemas.openxmlformats.org/officeDocument/2006/math" xmlns:v="urn:schemas-microsoft-com:vml" xmlns:wp14="http://schemas.microsoft.com/office/word/2010/wordprocessingDrawing" xmlns:wp="http://schemas.openxmlformats.org/drawingml/2006/wordprocessingDrawing" xmlns:w10="urn:schemas-microsoft-com:office:word" xmlns:w="http://schemas.openxmlformats.org/wordprocessingml/2006/main" xmlns:w14="http://schemas.microsoft.com/office/word/2010/wordml" xmlns:w15="http://schemas.microsoft.com/office/word/2012/wordml" xmlns:w16cex="http://schemas.microsoft.com/office/word/2018/wordml/cex" xmlns:w16cid="http://schemas.microsoft.com/office/word/2016/wordml/cid" xmlns:w16="http://schemas.microsoft.com/office/word/2018/wordml" xmlns:w16du="http://schemas.microsoft.com/office/word/2023/wordml/word16du" xmlns:w16sdtdh="http://schemas.microsoft.com/office/word/2020/wordml/sdtdatahash" xmlns:w16sdtfl="http://schemas.microsoft.com/office/word/2024/wordml/sdtformatlock" xmlns:w16se="http://schemas.microsoft.com/office/word/2015/wordml/symex" xmlns:wpg="http://schemas.microsoft.com/office/word/2010/wordprocessingGroup" xmlns:wpi="http://schemas.microsoft.com/office/word/2010/wordprocessingInk" xmlns:wne="http://schemas.microsoft.com/office/word/2006/wordml" xmlns:wps="http://schemas.microsoft.com/office/word/2010/wordprocessingShape" mc:Ignorable="w14 w15 w16se w16cid w16 w16cex w16sdtdh w16sdtfl w16du wp14">
+<w:document xmlns:wpc="http://schemas.microsoft.com/office/word/2010/wordprocessingCanvas" xmlns:cx="http://schemas.microsoft.com/office/drawing/2014/chartex" xmlns:cx1="http://schemas.microsoft.com/office/drawing/2015/9/8/chartex" xmlns:cx2="http://schemas.microsoft.com/office/drawing/2015/10/21/chartex" xmlns:cx3="http://schemas.microsoft.com/office/drawing/2016/5/9/chartex" xmlns:cx4="http://schemas.microsoft.com/office/drawing/2016/5/10/chartex" xmlns:cx5="http://schemas.microsoft.com/office/drawing/2016/5/11/chartex" xmlns:cx6="http://schemas.microsoft.com/office/drawing/2016/5/12/chartex" xmlns:cx7="http://schemas.microsoft.com/office/drawing/2016/5/13/chartex" xmlns:cx8="http://schemas.microsoft.com/office/drawing/2016/5/14/chartex" xmlns:mc="http://schemas.openxmlformats.org/markup-compatibility/2006" xmlns:aink="http://schemas.microsoft.com/office/drawing/2016/ink" xmlns:am3d="http://schemas.microsoft.com/office/drawing/2017/model3d" xmlns:o="urn:schemas-microsoft-com:office:office" xmlns:oel="http://schemas.microsoft.com/office/2019/extlst" xmlns:r="http://schemas.openxmlformats.org/officeDocument/2006/relationships" xmlns:m="http://schemas.openxmlformats.org/officeDocument/2006/math" xmlns:v="urn:schemas-microsoft-com:vml" xmlns:wp14="http://schemas.microsoft.com/office/word/2010/wordprocessingDrawing" xmlns:wp="http://schemas.openxmlformats.org/drawingml/2006/wordprocessingDrawing" xmlns:w10="urn:schemas-microsoft-com:office:word" xmlns:w="http://schemas.openxmlformats.org/wordprocessingml/2006/main" xmlns:w14="http://schemas.microsoft.com/office/word/2010/wordml" xmlns:w15="http://schemas.microsoft.com/office/word/2012/wordml" xmlns:w16cex="http://schemas.microsoft.com/office/word/2018/wordml/cex" xmlns:w16cid="http://schemas.microsoft.com/office/word/2016/wordml/cid" xmlns:w16="http://schemas.microsoft.com/office/word/2018/wordml" xmlns:w16sdtdh="http://schemas.microsoft.com/office/word/2020/wordml/sdtdatahash" xmlns:w16se="http://schemas.microsoft.com/office/word/2015/wordml/symex" xmlns:wpg="http://schemas.microsoft.com/office/word/2010/wordprocessingGroup" xmlns:wpi="http://schemas.microsoft.com/office/word/2010/wordprocessingInk" xmlns:wne="http://schemas.microsoft.com/office/word/2006/wordml" xmlns:wps="http://schemas.microsoft.com/office/word/2010/wordprocessingShape" mc:Ignorable="w14 w15 w16se w16cid w16 w16cex w16sdtdh wp14">
   <w:body>
     <w:p>
       <w:pPr>
@@ -45,7 +45,13 @@
         <w:t xml:space="preserve">  </w:t>
       </w:r>
       <w:r>
-        <w:t xml:space="preserve">the start of a period of time or the beginning of something </w:t>
+        <w:t xml:space="preserve">the start of </w:t>
+      </w:r>
+      <w:r>
+        <w:t>a period</w:t>
+      </w:r>
+      <w:r>
+        <w:t xml:space="preserve"> or the beginning of something </w:t>
       </w:r>
       <w:r>
         <w:t>new</w:t>
@@ -227,7 +233,24 @@
         <w:t xml:space="preserve"> </w:t>
       </w:r>
       <w:r>
-        <w:t>Are you really up for promotion?</w:t>
+        <w:t xml:space="preserve">Are you </w:t>
+      </w:r>
+      <w:proofErr w:type="gramStart"/>
+      <w:r>
+        <w:t>really</w:t>
+      </w:r>
+      <w:r>
+        <w:rPr>
+          <w:lang w:val="vi-VN"/>
+        </w:rPr>
+        <w:t xml:space="preserve"> </w:t>
+      </w:r>
+      <w:r>
+        <w:t>up</w:t>
+      </w:r>
+      <w:proofErr w:type="gramEnd"/>
+      <w:r>
+        <w:t xml:space="preserve"> for promotion?</w:t>
       </w:r>
     </w:p>
     <w:p>
@@ -345,7 +368,21 @@
         <w:sym w:font="Wingdings" w:char="F0E0"/>
       </w:r>
       <w:r>
-        <w:t xml:space="preserve"> After a long day at work I wasn’t really up for a party.</w:t>
+        <w:t xml:space="preserve"> After a long day at </w:t>
+      </w:r>
+      <w:r>
+        <w:t>work,</w:t>
+      </w:r>
+      <w:r>
+        <w:t xml:space="preserve"> I wasn’t </w:t>
+      </w:r>
+      <w:proofErr w:type="gramStart"/>
+      <w:r>
+        <w:t>really up</w:t>
+      </w:r>
+      <w:proofErr w:type="gramEnd"/>
+      <w:r>
+        <w:t xml:space="preserve"> for a party.</w:t>
       </w:r>
     </w:p>
     <w:p>
@@ -614,15 +651,53 @@
     <w:p>
       <w:pPr>
         <w:ind w:left="360"/>
-        <w:rPr>
-          <w:lang w:val="vi-VN"/>
-        </w:rPr>
       </w:pPr>
       <w:r>
         <w:sym w:font="Wingdings" w:char="F0E0"/>
       </w:r>
       <w:r>
         <w:t xml:space="preserve"> A route possible.</w:t>
+      </w:r>
+    </w:p>
+    <w:p>
+      <w:pPr>
+        <w:ind w:left="360"/>
+      </w:pPr>
+    </w:p>
+    <w:p>
+      <w:pPr>
+        <w:pStyle w:val="ListParagraph"/>
+        <w:numPr>
+          <w:ilvl w:val="0"/>
+          <w:numId w:val="1"/>
+        </w:numPr>
+      </w:pPr>
+      <w:r>
+        <w:rPr>
+          <w:b/>
+          <w:bCs/>
+        </w:rPr>
+        <w:t>A</w:t>
+      </w:r>
+      <w:r>
+        <w:rPr>
+          <w:b/>
+          <w:bCs/>
+        </w:rPr>
+        <w:t xml:space="preserve"> rubber check</w:t>
+      </w:r>
+      <w:r>
+        <w:rPr>
+          <w:b/>
+          <w:bCs/>
+        </w:rPr>
+        <w:t xml:space="preserve">: </w:t>
+      </w:r>
+      <w:r>
+        <w:t>a cheque (= piece of paper from someone's bank used as payment) that is not worth anything because the person does not have enough money in the bank</w:t>
+      </w:r>
+      <w:r>
+        <w:t>.</w:t>
       </w:r>
     </w:p>
     <w:sectPr>
@@ -636,7 +711,7 @@
 </file>
 
 <file path=word/numbering.xml><?xml version="1.0" encoding="utf-8"?>
-<w:numbering xmlns:wpc="http://schemas.microsoft.com/office/word/2010/wordprocessingCanvas" xmlns:cx="http://schemas.microsoft.com/office/drawing/2014/chartex" xmlns:cx1="http://schemas.microsoft.com/office/drawing/2015/9/8/chartex" xmlns:cx2="http://schemas.microsoft.com/office/drawing/2015/10/21/chartex" xmlns:cx3="http://schemas.microsoft.com/office/drawing/2016/5/9/chartex" xmlns:cx4="http://schemas.microsoft.com/office/drawing/2016/5/10/chartex" xmlns:cx5="http://schemas.microsoft.com/office/drawing/2016/5/11/chartex" xmlns:cx6="http://schemas.microsoft.com/office/drawing/2016/5/12/chartex" xmlns:cx7="http://schemas.microsoft.com/office/drawing/2016/5/13/chartex" xmlns:cx8="http://schemas.microsoft.com/office/drawing/2016/5/14/chartex" xmlns:mc="http://schemas.openxmlformats.org/markup-compatibility/2006" xmlns:aink="http://schemas.microsoft.com/office/drawing/2016/ink" xmlns:am3d="http://schemas.microsoft.com/office/drawing/2017/model3d" xmlns:o="urn:schemas-microsoft-com:office:office" xmlns:oel="http://schemas.microsoft.com/office/2019/extlst" xmlns:r="http://schemas.openxmlformats.org/officeDocument/2006/relationships" xmlns:m="http://schemas.openxmlformats.org/officeDocument/2006/math" xmlns:v="urn:schemas-microsoft-com:vml" xmlns:wp14="http://schemas.microsoft.com/office/word/2010/wordprocessingDrawing" xmlns:wp="http://schemas.openxmlformats.org/drawingml/2006/wordprocessingDrawing" xmlns:w10="urn:schemas-microsoft-com:office:word" xmlns:w="http://schemas.openxmlformats.org/wordprocessingml/2006/main" xmlns:w14="http://schemas.microsoft.com/office/word/2010/wordml" xmlns:w15="http://schemas.microsoft.com/office/word/2012/wordml" xmlns:w16cex="http://schemas.microsoft.com/office/word/2018/wordml/cex" xmlns:w16cid="http://schemas.microsoft.com/office/word/2016/wordml/cid" xmlns:w16="http://schemas.microsoft.com/office/word/2018/wordml" xmlns:w16du="http://schemas.microsoft.com/office/word/2023/wordml/word16du" xmlns:w16sdtdh="http://schemas.microsoft.com/office/word/2020/wordml/sdtdatahash" xmlns:w16sdtfl="http://schemas.microsoft.com/office/word/2024/wordml/sdtformatlock" xmlns:w16se="http://schemas.microsoft.com/office/word/2015/wordml/symex" xmlns:wpg="http://schemas.microsoft.com/office/word/2010/wordprocessingGroup" xmlns:wpi="http://schemas.microsoft.com/office/word/2010/wordprocessingInk" xmlns:wne="http://schemas.microsoft.com/office/word/2006/wordml" xmlns:wps="http://schemas.microsoft.com/office/word/2010/wordprocessingShape" mc:Ignorable="w14 w15 w16se w16cid w16 w16cex w16sdtdh w16sdtfl w16du wp14">
+<w:numbering xmlns:wpc="http://schemas.microsoft.com/office/word/2010/wordprocessingCanvas" xmlns:cx="http://schemas.microsoft.com/office/drawing/2014/chartex" xmlns:cx1="http://schemas.microsoft.com/office/drawing/2015/9/8/chartex" xmlns:cx2="http://schemas.microsoft.com/office/drawing/2015/10/21/chartex" xmlns:cx3="http://schemas.microsoft.com/office/drawing/2016/5/9/chartex" xmlns:cx4="http://schemas.microsoft.com/office/drawing/2016/5/10/chartex" xmlns:cx5="http://schemas.microsoft.com/office/drawing/2016/5/11/chartex" xmlns:cx6="http://schemas.microsoft.com/office/drawing/2016/5/12/chartex" xmlns:cx7="http://schemas.microsoft.com/office/drawing/2016/5/13/chartex" xmlns:cx8="http://schemas.microsoft.com/office/drawing/2016/5/14/chartex" xmlns:mc="http://schemas.openxmlformats.org/markup-compatibility/2006" xmlns:aink="http://schemas.microsoft.com/office/drawing/2016/ink" xmlns:am3d="http://schemas.microsoft.com/office/drawing/2017/model3d" xmlns:o="urn:schemas-microsoft-com:office:office" xmlns:oel="http://schemas.microsoft.com/office/2019/extlst" xmlns:r="http://schemas.openxmlformats.org/officeDocument/2006/relationships" xmlns:m="http://schemas.openxmlformats.org/officeDocument/2006/math" xmlns:v="urn:schemas-microsoft-com:vml" xmlns:wp14="http://schemas.microsoft.com/office/word/2010/wordprocessingDrawing" xmlns:wp="http://schemas.openxmlformats.org/drawingml/2006/wordprocessingDrawing" xmlns:w10="urn:schemas-microsoft-com:office:word" xmlns:w="http://schemas.openxmlformats.org/wordprocessingml/2006/main" xmlns:w14="http://schemas.microsoft.com/office/word/2010/wordml" xmlns:w15="http://schemas.microsoft.com/office/word/2012/wordml" xmlns:w16cex="http://schemas.microsoft.com/office/word/2018/wordml/cex" xmlns:w16cid="http://schemas.microsoft.com/office/word/2016/wordml/cid" xmlns:w16="http://schemas.microsoft.com/office/word/2018/wordml" xmlns:w16sdtdh="http://schemas.microsoft.com/office/word/2020/wordml/sdtdatahash" xmlns:w16se="http://schemas.microsoft.com/office/word/2015/wordml/symex" xmlns:wpg="http://schemas.microsoft.com/office/word/2010/wordprocessingGroup" xmlns:wpi="http://schemas.microsoft.com/office/word/2010/wordprocessingInk" xmlns:wne="http://schemas.microsoft.com/office/word/2006/wordml" xmlns:wps="http://schemas.microsoft.com/office/word/2010/wordprocessingShape" mc:Ignorable="w14 w15 w16se w16cid w16 w16cex w16sdtdh wp14">
   <w:abstractNum w:abstractNumId="0" w15:restartNumberingAfterBreak="0">
     <w:nsid w:val="23757D31"/>
     <w:multiLevelType w:val="hybridMultilevel"/>
@@ -735,7 +810,7 @@
 </file>
 
 <file path=word/styles.xml><?xml version="1.0" encoding="utf-8"?>
-<w:styles xmlns:mc="http://schemas.openxmlformats.org/markup-compatibility/2006" xmlns:r="http://schemas.openxmlformats.org/officeDocument/2006/relationships" xmlns:w="http://schemas.openxmlformats.org/wordprocessingml/2006/main" xmlns:w14="http://schemas.microsoft.com/office/word/2010/wordml" xmlns:w15="http://schemas.microsoft.com/office/word/2012/wordml" xmlns:w16cex="http://schemas.microsoft.com/office/word/2018/wordml/cex" xmlns:w16cid="http://schemas.microsoft.com/office/word/2016/wordml/cid" xmlns:w16="http://schemas.microsoft.com/office/word/2018/wordml" xmlns:w16du="http://schemas.microsoft.com/office/word/2023/wordml/word16du" xmlns:w16sdtdh="http://schemas.microsoft.com/office/word/2020/wordml/sdtdatahash" xmlns:w16sdtfl="http://schemas.microsoft.com/office/word/2024/wordml/sdtformatlock" xmlns:w16se="http://schemas.microsoft.com/office/word/2015/wordml/symex" mc:Ignorable="w14 w15 w16se w16cid w16 w16cex w16sdtdh w16sdtfl w16du">
+<w:styles xmlns:mc="http://schemas.openxmlformats.org/markup-compatibility/2006" xmlns:r="http://schemas.openxmlformats.org/officeDocument/2006/relationships" xmlns:w="http://schemas.openxmlformats.org/wordprocessingml/2006/main" xmlns:w14="http://schemas.microsoft.com/office/word/2010/wordml" xmlns:w15="http://schemas.microsoft.com/office/word/2012/wordml" xmlns:w16cex="http://schemas.microsoft.com/office/word/2018/wordml/cex" xmlns:w16cid="http://schemas.microsoft.com/office/word/2016/wordml/cid" xmlns:w16="http://schemas.microsoft.com/office/word/2018/wordml" xmlns:w16sdtdh="http://schemas.microsoft.com/office/word/2020/wordml/sdtdatahash" xmlns:w16se="http://schemas.microsoft.com/office/word/2015/wordml/symex" mc:Ignorable="w14 w15 w16se w16cid w16 w16cex w16sdtdh">
   <w:docDefaults>
     <w:rPrDefault>
       <w:rPr>
@@ -1134,9 +1209,6 @@
   <w:style w:type="paragraph" w:default="1" w:styleId="Normal">
     <w:name w:val="Normal"/>
     <w:qFormat/>
-    <w:rPr>
-      <w:noProof/>
-    </w:rPr>
   </w:style>
   <w:style w:type="paragraph" w:styleId="Heading1">
     <w:name w:val="heading 1"/>
@@ -1165,7 +1237,6 @@
     <w:next w:val="Normal"/>
     <w:link w:val="Heading2Char"/>
     <w:uiPriority w:val="9"/>
-    <w:semiHidden/>
     <w:unhideWhenUsed/>
     <w:qFormat/>
     <w:rsid w:val="00335982"/>
@@ -1382,7 +1453,6 @@
     <w:basedOn w:val="DefaultParagraphFont"/>
     <w:link w:val="Heading2"/>
     <w:uiPriority w:val="9"/>
-    <w:semiHidden/>
     <w:rsid w:val="00335982"/>
     <w:rPr>
       <w:rFonts w:asciiTheme="majorHAnsi" w:eastAsiaTheme="majorEastAsia" w:hAnsiTheme="majorHAnsi" w:cstheme="majorBidi"/>

</xml_diff>

<commit_message>
update vocab and grammar
</commit_message>
<xml_diff>
--- a/GRAMMAR.docx
+++ b/GRAMMAR.docx
@@ -699,6 +699,210 @@
       <w:r>
         <w:t>.</w:t>
       </w:r>
+    </w:p>
+    <w:p/>
+    <w:p>
+      <w:pPr>
+        <w:pStyle w:val="ListParagraph"/>
+        <w:numPr>
+          <w:ilvl w:val="0"/>
+          <w:numId w:val="1"/>
+        </w:numPr>
+        <w:rPr>
+          <w:b/>
+          <w:bCs/>
+        </w:rPr>
+      </w:pPr>
+      <w:r>
+        <w:rPr>
+          <w:b/>
+          <w:bCs/>
+        </w:rPr>
+        <w:t>T</w:t>
+      </w:r>
+      <w:r>
+        <w:rPr>
+          <w:b/>
+          <w:bCs/>
+        </w:rPr>
+        <w:t xml:space="preserve">ake something </w:t>
+      </w:r>
+      <w:proofErr w:type="gramStart"/>
+      <w:r>
+        <w:rPr>
+          <w:b/>
+          <w:bCs/>
+        </w:rPr>
+        <w:t>on</w:t>
+      </w:r>
+      <w:r>
+        <w:rPr>
+          <w:b/>
+          <w:bCs/>
+        </w:rPr>
+        <w:t>:</w:t>
+      </w:r>
+      <w:proofErr w:type="gramEnd"/>
+      <w:r>
+        <w:rPr>
+          <w:b/>
+          <w:bCs/>
+        </w:rPr>
+        <w:t xml:space="preserve"> </w:t>
+      </w:r>
+      <w:r>
+        <w:t>to accept a particular job or responsibility</w:t>
+      </w:r>
+      <w:r>
+        <w:t xml:space="preserve">, </w:t>
+      </w:r>
+      <w:r>
+        <w:t>to begin to have a particular quality</w:t>
+      </w:r>
+    </w:p>
+    <w:p>
+      <w:pPr>
+        <w:ind w:left="360"/>
+      </w:pPr>
+      <w:r>
+        <w:sym w:font="Wingdings" w:char="F0E0"/>
+      </w:r>
+      <w:r>
+        <w:t xml:space="preserve"> </w:t>
+      </w:r>
+      <w:r>
+        <w:t>She took too much on and made herself ill</w:t>
+      </w:r>
+      <w:r>
+        <w:t>.</w:t>
+      </w:r>
+    </w:p>
+    <w:p>
+      <w:pPr>
+        <w:ind w:left="360"/>
+      </w:pPr>
+      <w:r>
+        <w:sym w:font="Wingdings" w:char="F0E0"/>
+      </w:r>
+      <w:r>
+        <w:t xml:space="preserve"> She has taken on far too much work.</w:t>
+      </w:r>
+    </w:p>
+    <w:p>
+      <w:pPr>
+        <w:ind w:left="360"/>
+      </w:pPr>
+      <w:r>
+        <w:sym w:font="Wingdings" w:char="F0E0"/>
+      </w:r>
+      <w:r>
+        <w:t xml:space="preserve"> You can’t take on responsibility for the whole event.</w:t>
+      </w:r>
+    </w:p>
+    <w:p>
+      <w:pPr>
+        <w:ind w:left="360"/>
+      </w:pPr>
+    </w:p>
+    <w:p>
+      <w:pPr>
+        <w:pStyle w:val="ListParagraph"/>
+        <w:numPr>
+          <w:ilvl w:val="0"/>
+          <w:numId w:val="1"/>
+        </w:numPr>
+      </w:pPr>
+      <w:r>
+        <w:rPr>
+          <w:b/>
+          <w:bCs/>
+        </w:rPr>
+        <w:t xml:space="preserve">Take someone </w:t>
+      </w:r>
+      <w:proofErr w:type="gramStart"/>
+      <w:r>
+        <w:rPr>
+          <w:b/>
+          <w:bCs/>
+        </w:rPr>
+        <w:t>on:</w:t>
+      </w:r>
+      <w:proofErr w:type="gramEnd"/>
+      <w:r>
+        <w:rPr>
+          <w:b/>
+          <w:bCs/>
+        </w:rPr>
+        <w:t xml:space="preserve"> </w:t>
+      </w:r>
+      <w:r>
+        <w:t>to employ someone</w:t>
+      </w:r>
+    </w:p>
+    <w:p>
+      <w:pPr>
+        <w:ind w:left="360"/>
+      </w:pPr>
+      <w:r>
+        <w:sym w:font="Wingdings" w:char="F0E0"/>
+      </w:r>
+      <w:r>
+        <w:t xml:space="preserve"> </w:t>
+      </w:r>
+      <w:r>
+        <w:rPr>
+          <w:b/>
+          <w:bCs/>
+        </w:rPr>
+        <w:t xml:space="preserve">Take someone on as a something: </w:t>
+      </w:r>
+      <w:r>
+        <w:t>She was taken on as a laboratory assistant.</w:t>
+      </w:r>
+    </w:p>
+    <w:p>
+      <w:pPr>
+        <w:ind w:left="360"/>
+      </w:pPr>
+      <w:r>
+        <w:sym w:font="Wingdings" w:char="F0E0"/>
+      </w:r>
+      <w:r>
+        <w:t xml:space="preserve"> We’re taking on new staff at the moment.</w:t>
+      </w:r>
+    </w:p>
+    <w:p>
+      <w:pPr>
+        <w:ind w:left="360"/>
+      </w:pPr>
+      <w:r>
+        <w:sym w:font="Wingdings" w:char="F0E0"/>
+      </w:r>
+      <w:r>
+        <w:t xml:space="preserve"> He was taken on as a security guard.</w:t>
+      </w:r>
+    </w:p>
+    <w:p>
+      <w:pPr>
+        <w:ind w:left="360"/>
+      </w:pPr>
+    </w:p>
+    <w:p>
+      <w:pPr>
+        <w:pStyle w:val="ListParagraph"/>
+        <w:rPr>
+          <w:b/>
+          <w:bCs/>
+        </w:rPr>
+      </w:pPr>
+    </w:p>
+    <w:p>
+      <w:pPr>
+        <w:rPr>
+          <w:b/>
+          <w:bCs/>
+        </w:rPr>
+      </w:pPr>
     </w:p>
     <w:sectPr>
       <w:pgSz w:w="12240" w:h="15840"/>
@@ -1209,6 +1413,7 @@
   <w:style w:type="paragraph" w:default="1" w:styleId="Normal">
     <w:name w:val="Normal"/>
     <w:qFormat/>
+    <w:rsid w:val="00EC2DD9"/>
   </w:style>
   <w:style w:type="paragraph" w:styleId="Heading1">
     <w:name w:val="heading 1"/>

</xml_diff>

<commit_message>
upload latest vocab and grammar
</commit_message>
<xml_diff>
--- a/GRAMMAR.docx
+++ b/GRAMMAR.docx
@@ -718,14 +718,7 @@
           <w:b/>
           <w:bCs/>
         </w:rPr>
-        <w:t>T</w:t>
-      </w:r>
-      <w:r>
-        <w:rPr>
-          <w:b/>
-          <w:bCs/>
-        </w:rPr>
-        <w:t xml:space="preserve">ake something </w:t>
+        <w:t xml:space="preserve">Take something </w:t>
       </w:r>
       <w:proofErr w:type="gramStart"/>
       <w:r>
@@ -768,13 +761,7 @@
         <w:sym w:font="Wingdings" w:char="F0E0"/>
       </w:r>
       <w:r>
-        <w:t xml:space="preserve"> </w:t>
-      </w:r>
-      <w:r>
-        <w:t>She took too much on and made herself ill</w:t>
-      </w:r>
-      <w:r>
-        <w:t>.</w:t>
+        <w:t xml:space="preserve"> She took too much on and made herself ill.</w:t>
       </w:r>
     </w:p>
     <w:p>
@@ -880,6 +867,373 @@
       </w:r>
       <w:r>
         <w:t xml:space="preserve"> He was taken on as a security guard.</w:t>
+      </w:r>
+    </w:p>
+    <w:p>
+      <w:pPr>
+        <w:ind w:left="360"/>
+      </w:pPr>
+    </w:p>
+    <w:p>
+      <w:pPr>
+        <w:pStyle w:val="ListParagraph"/>
+        <w:numPr>
+          <w:ilvl w:val="0"/>
+          <w:numId w:val="1"/>
+        </w:numPr>
+      </w:pPr>
+      <w:r>
+        <w:rPr>
+          <w:b/>
+          <w:bCs/>
+        </w:rPr>
+        <w:t>The fact remains:</w:t>
+      </w:r>
+      <w:r>
+        <w:t xml:space="preserve"> </w:t>
+      </w:r>
+      <w:r>
+        <w:t>it is still true</w:t>
+      </w:r>
+    </w:p>
+    <w:p>
+      <w:pPr>
+        <w:ind w:left="360"/>
+      </w:pPr>
+      <w:r>
+        <w:sym w:font="Wingdings" w:char="F0E0"/>
+      </w:r>
+      <w:r>
+        <w:t xml:space="preserve"> I know you’re sorry now, but the fact remains that you hit your sister.</w:t>
+      </w:r>
+    </w:p>
+    <w:p>
+      <w:pPr>
+        <w:ind w:left="360"/>
+      </w:pPr>
+    </w:p>
+    <w:p>
+      <w:pPr>
+        <w:pStyle w:val="ListParagraph"/>
+        <w:numPr>
+          <w:ilvl w:val="0"/>
+          <w:numId w:val="1"/>
+        </w:numPr>
+      </w:pPr>
+      <w:r>
+        <w:rPr>
+          <w:b/>
+          <w:bCs/>
+        </w:rPr>
+        <w:t xml:space="preserve">It remains to be </w:t>
+      </w:r>
+      <w:proofErr w:type="gramStart"/>
+      <w:r>
+        <w:rPr>
+          <w:b/>
+          <w:bCs/>
+        </w:rPr>
+        <w:t>seen:</w:t>
+      </w:r>
+      <w:proofErr w:type="gramEnd"/>
+      <w:r>
+        <w:rPr>
+          <w:b/>
+          <w:bCs/>
+        </w:rPr>
+        <w:t xml:space="preserve"> </w:t>
+      </w:r>
+      <w:r>
+        <w:t>it is not yet certain</w:t>
+      </w:r>
+    </w:p>
+    <w:p>
+      <w:pPr>
+        <w:ind w:left="360"/>
+      </w:pPr>
+      <w:r>
+        <w:sym w:font="Wingdings" w:char="F0E0"/>
+      </w:r>
+      <w:r>
+        <w:t xml:space="preserve"> It remains to be seen who will win</w:t>
+      </w:r>
+    </w:p>
+    <w:p>
+      <w:pPr>
+        <w:ind w:left="360"/>
+      </w:pPr>
+      <w:r>
+        <w:sym w:font="Wingdings" w:char="F0E0"/>
+      </w:r>
+      <w:r>
+        <w:t xml:space="preserve"> It remains to be seen how this method extends to our </w:t>
+      </w:r>
+      <w:r>
+        <w:rPr>
+          <w:u w:val="single"/>
+        </w:rPr>
+        <w:t>classification-based</w:t>
+      </w:r>
+      <w:r>
+        <w:t xml:space="preserve"> (</w:t>
+      </w:r>
+      <w:r>
+        <w:rPr>
+          <w:lang w:val="vi-VN"/>
+        </w:rPr>
+        <w:t>dựa trên phân loại</w:t>
+      </w:r>
+      <w:r>
+        <w:t>)</w:t>
+      </w:r>
+      <w:r>
+        <w:rPr>
+          <w:lang w:val="vi-VN"/>
+        </w:rPr>
+        <w:t xml:space="preserve"> </w:t>
+      </w:r>
+      <w:r>
+        <w:t>approach.</w:t>
+      </w:r>
+    </w:p>
+    <w:p>
+      <w:pPr>
+        <w:ind w:left="360"/>
+      </w:pPr>
+    </w:p>
+    <w:p>
+      <w:pPr>
+        <w:pStyle w:val="ListParagraph"/>
+        <w:numPr>
+          <w:ilvl w:val="0"/>
+          <w:numId w:val="1"/>
+        </w:numPr>
+      </w:pPr>
+      <w:r>
+        <w:rPr>
+          <w:b/>
+          <w:bCs/>
+        </w:rPr>
+        <w:t xml:space="preserve">By/from all </w:t>
+      </w:r>
+      <w:proofErr w:type="gramStart"/>
+      <w:r>
+        <w:rPr>
+          <w:b/>
+          <w:bCs/>
+        </w:rPr>
+        <w:t>accounts:</w:t>
+      </w:r>
+      <w:proofErr w:type="gramEnd"/>
+      <w:r>
+        <w:t xml:space="preserve"> </w:t>
+      </w:r>
+      <w:r>
+        <w:t>as said by most people</w:t>
+      </w:r>
+    </w:p>
+    <w:p>
+      <w:pPr>
+        <w:ind w:left="360"/>
+      </w:pPr>
+      <w:r>
+        <w:sym w:font="Wingdings" w:char="F0E0"/>
+      </w:r>
+      <w:r>
+        <w:t xml:space="preserve"> By all accounts, San Francisco is a city that’s easy to fall in love with.</w:t>
+      </w:r>
+    </w:p>
+    <w:p>
+      <w:pPr>
+        <w:ind w:left="360"/>
+      </w:pPr>
+    </w:p>
+    <w:p>
+      <w:pPr>
+        <w:pStyle w:val="ListParagraph"/>
+        <w:numPr>
+          <w:ilvl w:val="0"/>
+          <w:numId w:val="1"/>
+        </w:numPr>
+        <w:rPr>
+          <w:b/>
+          <w:bCs/>
+        </w:rPr>
+      </w:pPr>
+      <w:r>
+        <w:rPr>
+          <w:b/>
+          <w:bCs/>
+        </w:rPr>
+        <w:lastRenderedPageBreak/>
+        <w:t xml:space="preserve">By someone’s </w:t>
+      </w:r>
+      <w:r>
+        <w:rPr>
+          <w:b/>
+          <w:bCs/>
+        </w:rPr>
+        <w:t xml:space="preserve">own </w:t>
+      </w:r>
+      <w:r>
+        <w:rPr>
+          <w:b/>
+          <w:bCs/>
+        </w:rPr>
+        <w:t>account</w:t>
+      </w:r>
+      <w:r>
+        <w:rPr>
+          <w:b/>
+          <w:bCs/>
+        </w:rPr>
+        <w:t xml:space="preserve">: </w:t>
+      </w:r>
+      <w:r>
+        <w:t>If something is true by your own account, what you say is true although you have not proved it</w:t>
+      </w:r>
+    </w:p>
+    <w:p>
+      <w:pPr>
+        <w:ind w:left="360"/>
+      </w:pPr>
+      <w:r>
+        <w:sym w:font="Wingdings" w:char="F0E0"/>
+      </w:r>
+      <w:r>
+        <w:t xml:space="preserve"> By his own account, he’s quite wealthy.</w:t>
+      </w:r>
+    </w:p>
+    <w:p>
+      <w:pPr>
+        <w:ind w:left="360"/>
+      </w:pPr>
+    </w:p>
+    <w:p>
+      <w:pPr>
+        <w:pStyle w:val="ListParagraph"/>
+        <w:numPr>
+          <w:ilvl w:val="0"/>
+          <w:numId w:val="1"/>
+        </w:numPr>
+        <w:rPr>
+          <w:b/>
+          <w:bCs/>
+        </w:rPr>
+      </w:pPr>
+      <w:r>
+        <w:rPr>
+          <w:b/>
+          <w:bCs/>
+        </w:rPr>
+        <w:t xml:space="preserve">There’s no accounting for </w:t>
+      </w:r>
+      <w:proofErr w:type="gramStart"/>
+      <w:r>
+        <w:rPr>
+          <w:b/>
+          <w:bCs/>
+        </w:rPr>
+        <w:t>taste:</w:t>
+      </w:r>
+      <w:proofErr w:type="gramEnd"/>
+      <w:r>
+        <w:rPr>
+          <w:b/>
+          <w:bCs/>
+        </w:rPr>
+        <w:t xml:space="preserve"> </w:t>
+      </w:r>
+      <w:r>
+        <w:t>said when it is difficult to explain why different people like different things, especially things that you do not like</w:t>
+      </w:r>
+    </w:p>
+    <w:p>
+      <w:pPr>
+        <w:ind w:left="360"/>
+      </w:pPr>
+      <w:r>
+        <w:sym w:font="Wingdings" w:char="F0E0"/>
+      </w:r>
+      <w:r>
+        <w:t xml:space="preserve"> “</w:t>
+      </w:r>
+      <w:r>
+        <w:t>I love working at weekends</w:t>
+      </w:r>
+      <w:r>
+        <w:t>”</w:t>
+      </w:r>
+      <w:r>
+        <w:t xml:space="preserve"> “Well, there’s no accounting for taste!”</w:t>
+      </w:r>
+    </w:p>
+    <w:p>
+      <w:pPr>
+        <w:ind w:left="360"/>
+      </w:pPr>
+    </w:p>
+    <w:p>
+      <w:pPr>
+        <w:pStyle w:val="ListParagraph"/>
+        <w:numPr>
+          <w:ilvl w:val="0"/>
+          <w:numId w:val="1"/>
+        </w:numPr>
+      </w:pPr>
+      <w:r>
+        <w:rPr>
+          <w:b/>
+          <w:bCs/>
+        </w:rPr>
+        <w:t>Account (to someone) for something:</w:t>
+      </w:r>
+      <w:r>
+        <w:t xml:space="preserve"> </w:t>
+      </w:r>
+      <w:r>
+        <w:t>to explain the reason for something or the cause of something</w:t>
+      </w:r>
+    </w:p>
+    <w:p>
+      <w:pPr>
+        <w:ind w:left="360"/>
+      </w:pPr>
+      <w:r>
+        <w:sym w:font="Wingdings" w:char="F0E0"/>
+      </w:r>
+      <w:r>
+        <w:t xml:space="preserve"> Can you account for your absence last Friday?</w:t>
+      </w:r>
+    </w:p>
+    <w:p>
+      <w:pPr>
+        <w:ind w:left="360"/>
+      </w:pPr>
+      <w:r>
+        <w:sym w:font="Wingdings" w:char="F0E0"/>
+      </w:r>
+      <w:r>
+        <w:t xml:space="preserve"> She was unable to account for over $5000 (= she could not explain where the money was).</w:t>
+      </w:r>
+    </w:p>
+    <w:p>
+      <w:pPr>
+        <w:ind w:left="360"/>
+      </w:pPr>
+      <w:r>
+        <w:sym w:font="Wingdings" w:char="F0E0"/>
+      </w:r>
+      <w:r>
+        <w:t xml:space="preserve"> He </w:t>
+      </w:r>
+      <w:proofErr w:type="gramStart"/>
+      <w:r>
+        <w:t>has to</w:t>
+      </w:r>
+      <w:proofErr w:type="gramEnd"/>
+      <w:r>
+        <w:t xml:space="preserve"> account to his manager for (= tell his manager about and explain) all his movements.</w:t>
       </w:r>
     </w:p>
     <w:p>

</xml_diff>

<commit_message>
update latest vocab and grammar
</commit_message>
<xml_diff>
--- a/GRAMMAR.docx
+++ b/GRAMMAR.docx
@@ -1220,6 +1220,9 @@
     <w:p>
       <w:pPr>
         <w:ind w:left="360"/>
+        <w:rPr>
+          <w:lang w:val="vi-VN"/>
+        </w:rPr>
       </w:pPr>
       <w:r>
         <w:sym w:font="Wingdings" w:char="F0E0"/>
@@ -1234,6 +1237,70 @@
       <w:proofErr w:type="gramEnd"/>
       <w:r>
         <w:t xml:space="preserve"> account to his manager for (= tell his manager about and explain) all his movements.</w:t>
+      </w:r>
+    </w:p>
+    <w:p>
+      <w:pPr>
+        <w:ind w:left="360"/>
+        <w:rPr>
+          <w:lang w:val="vi-VN"/>
+        </w:rPr>
+      </w:pPr>
+    </w:p>
+    <w:p>
+      <w:pPr>
+        <w:pStyle w:val="ListParagraph"/>
+        <w:numPr>
+          <w:ilvl w:val="0"/>
+          <w:numId w:val="1"/>
+        </w:numPr>
+        <w:rPr>
+          <w:b/>
+          <w:bCs/>
+          <w:lang w:val="vi-VN"/>
+        </w:rPr>
+      </w:pPr>
+      <w:r>
+        <w:rPr>
+          <w:b/>
+          <w:bCs/>
+          <w:lang w:val="vi-VN"/>
+        </w:rPr>
+        <w:t xml:space="preserve">Sparks </w:t>
+      </w:r>
+      <w:r>
+        <w:rPr>
+          <w:b/>
+          <w:bCs/>
+          <w:lang w:val="vi-VN"/>
+        </w:rPr>
+        <w:t xml:space="preserve">fly: </w:t>
+      </w:r>
+      <w:r>
+        <w:rPr>
+          <w:lang w:val="vi-VN"/>
+        </w:rPr>
+        <w:t>If sparks fly between two or more people, they argue angrily</w:t>
+      </w:r>
+    </w:p>
+    <w:p>
+      <w:pPr>
+        <w:ind w:left="360"/>
+      </w:pPr>
+      <w:r>
+        <w:rPr>
+          <w:lang w:val="vi-VN"/>
+        </w:rPr>
+        <w:sym w:font="Wingdings" w:char="F0E0"/>
+      </w:r>
+      <w:r>
+        <w:rPr>
+          <w:lang w:val="vi-VN"/>
+        </w:rPr>
+        <w:t xml:space="preserve"> </w:t>
+      </w:r>
+      <w:r>
+        <w:t>When they get together in a meeting, the sparks really fly.</w:t>
       </w:r>
     </w:p>
     <w:p>

</xml_diff>

<commit_message>
update latest vocabs and grammar
</commit_message>
<xml_diff>
--- a/GRAMMAR.docx
+++ b/GRAMMAR.docx
@@ -1301,6 +1301,135 @@
       </w:r>
       <w:r>
         <w:t>When they get together in a meeting, the sparks really fly.</w:t>
+      </w:r>
+    </w:p>
+    <w:p>
+      <w:pPr>
+        <w:ind w:left="360"/>
+      </w:pPr>
+    </w:p>
+    <w:p>
+      <w:pPr>
+        <w:pStyle w:val="ListParagraph"/>
+        <w:numPr>
+          <w:ilvl w:val="0"/>
+          <w:numId w:val="1"/>
+        </w:numPr>
+      </w:pPr>
+      <w:r>
+        <w:rPr>
+          <w:b/>
+          <w:bCs/>
+        </w:rPr>
+        <w:t xml:space="preserve">Thus </w:t>
+      </w:r>
+      <w:r>
+        <w:rPr>
+          <w:b/>
+          <w:bCs/>
+        </w:rPr>
+        <w:t>far</w:t>
+      </w:r>
+      <w:r>
+        <w:rPr>
+          <w:b/>
+          <w:bCs/>
+          <w:lang w:val="vi-VN"/>
+        </w:rPr>
+        <w:t xml:space="preserve">: </w:t>
+      </w:r>
+      <w:r>
+        <w:rPr>
+          <w:lang w:val="vi-VN"/>
+        </w:rPr>
+        <w:t>as far as this or until now</w:t>
+      </w:r>
+    </w:p>
+    <w:p>
+      <w:pPr>
+        <w:ind w:left="360"/>
+      </w:pPr>
+      <w:r>
+        <w:rPr>
+          <w:lang w:val="vi-VN"/>
+        </w:rPr>
+        <w:sym w:font="Wingdings" w:char="F0E0"/>
+      </w:r>
+      <w:r>
+        <w:rPr>
+          <w:lang w:val="vi-VN"/>
+        </w:rPr>
+        <w:t xml:space="preserve"> We </w:t>
+      </w:r>
+      <w:r>
+        <w:t>haven’t had any problems thus far</w:t>
+      </w:r>
+    </w:p>
+    <w:p>
+      <w:pPr>
+        <w:ind w:left="360"/>
+      </w:pPr>
+    </w:p>
+    <w:p>
+      <w:pPr>
+        <w:pStyle w:val="ListParagraph"/>
+        <w:numPr>
+          <w:ilvl w:val="0"/>
+          <w:numId w:val="1"/>
+        </w:numPr>
+        <w:rPr>
+          <w:b/>
+          <w:bCs/>
+        </w:rPr>
+      </w:pPr>
+      <w:r>
+        <w:rPr>
+          <w:b/>
+          <w:bCs/>
+        </w:rPr>
+        <w:t>O</w:t>
+      </w:r>
+      <w:r>
+        <w:rPr>
+          <w:b/>
+          <w:bCs/>
+        </w:rPr>
+        <w:t>n/from the sidelines</w:t>
+      </w:r>
+      <w:r>
+        <w:rPr>
+          <w:b/>
+          <w:bCs/>
+        </w:rPr>
+        <w:t xml:space="preserve">: </w:t>
+      </w:r>
+      <w:r>
+        <w:t>If you are on the sidelines or do something from the sidelines, you are not actively involved in something</w:t>
+      </w:r>
+    </w:p>
+    <w:p>
+      <w:pPr>
+        <w:ind w:left="360"/>
+      </w:pPr>
+      <w:r>
+        <w:sym w:font="Wingdings" w:char="F0E0"/>
+      </w:r>
+      <w:r>
+        <w:t xml:space="preserve"> </w:t>
+      </w:r>
+      <w:r>
+        <w:t>Women have been on the political sidelines for too long – we must now work towards getting into power.</w:t>
+      </w:r>
+    </w:p>
+    <w:p>
+      <w:pPr>
+        <w:ind w:left="360"/>
+      </w:pPr>
+      <w:r>
+        <w:sym w:font="Wingdings" w:char="F0E0"/>
+      </w:r>
+      <w:r>
+        <w:t xml:space="preserve"> She could only watch from the sidelines as her brother’s health deteriorated.</w:t>
       </w:r>
     </w:p>
     <w:p>
@@ -2037,6 +2166,7 @@
   <w:style w:type="character" w:default="1" w:styleId="DefaultParagraphFont">
     <w:name w:val="Default Paragraph Font"/>
     <w:uiPriority w:val="1"/>
+    <w:semiHidden/>
     <w:unhideWhenUsed/>
   </w:style>
   <w:style w:type="table" w:default="1" w:styleId="TableNormal">

</xml_diff>